<commit_message>
semi final push before feasibility
last olishes needed, already at an acceptable stage tho
</commit_message>
<xml_diff>
--- a/Z_Dev_Resources/RESEARCH DOCUMENT HONS.docx
+++ b/Z_Dev_Resources/RESEARCH DOCUMENT HONS.docx
@@ -38,15 +38,7 @@
           <w:sz w:val="28"/>
           <w:szCs w:val="28"/>
         </w:rPr>
-        <w:t xml:space="preserve">Fast Multiple </w:t>
-      </w:r>
-      <w:proofErr w:type="gramStart"/>
-      <w:r>
-        <w:rPr>
-          <w:sz w:val="28"/>
-          <w:szCs w:val="28"/>
-        </w:rPr>
-        <w:t>Method</w:t>
+        <w:t>Fast Multiple Method</w:t>
       </w:r>
       <w:r>
         <w:rPr>
@@ -55,7 +47,6 @@
         </w:rPr>
         <w:t xml:space="preserve"> !</w:t>
       </w:r>
-      <w:proofErr w:type="gramEnd"/>
     </w:p>
     <w:p>
       <w:pPr>
@@ -69,29 +60,12 @@
           <w:szCs w:val="28"/>
         </w:rPr>
       </w:pPr>
-      <w:proofErr w:type="spellStart"/>
-      <w:r>
-        <w:rPr>
-          <w:sz w:val="28"/>
-          <w:szCs w:val="28"/>
-        </w:rPr>
-        <w:t>Verlet</w:t>
-      </w:r>
-      <w:proofErr w:type="spellEnd"/>
-      <w:r>
-        <w:rPr>
-          <w:sz w:val="28"/>
-          <w:szCs w:val="28"/>
-        </w:rPr>
-        <w:t xml:space="preserve"> </w:t>
-      </w:r>
-      <w:proofErr w:type="gramStart"/>
-      <w:r>
-        <w:rPr>
-          <w:sz w:val="28"/>
-          <w:szCs w:val="28"/>
-        </w:rPr>
-        <w:t>integration</w:t>
+      <w:r>
+        <w:rPr>
+          <w:sz w:val="28"/>
+          <w:szCs w:val="28"/>
+        </w:rPr>
+        <w:t>Verlet integration</w:t>
       </w:r>
       <w:r>
         <w:rPr>
@@ -100,7 +74,6 @@
         </w:rPr>
         <w:t xml:space="preserve"> !</w:t>
       </w:r>
-      <w:proofErr w:type="gramEnd"/>
     </w:p>
     <w:p>
       <w:pPr>
@@ -119,23 +92,7 @@
           <w:sz w:val="28"/>
           <w:szCs w:val="28"/>
         </w:rPr>
-        <w:t xml:space="preserve">Book Archie </w:t>
-      </w:r>
-      <w:proofErr w:type="spellStart"/>
-      <w:r>
-        <w:rPr>
-          <w:sz w:val="28"/>
-          <w:szCs w:val="28"/>
-        </w:rPr>
-        <w:t>roy</w:t>
-      </w:r>
-      <w:proofErr w:type="spellEnd"/>
-      <w:r>
-        <w:rPr>
-          <w:sz w:val="28"/>
-          <w:szCs w:val="28"/>
-        </w:rPr>
-        <w:t xml:space="preserve"> orbital motion</w:t>
+        <w:t>Book Archie roy orbital motion</w:t>
       </w:r>
     </w:p>
     <w:p>
@@ -166,15 +123,7 @@
         </w:numPr>
       </w:pPr>
       <w:r>
-        <w:t xml:space="preserve">Barnes, J., Hut, P. (1986) ‘hierarchical </w:t>
-      </w:r>
-      <w:proofErr w:type="gramStart"/>
-      <w:r>
-        <w:t>O(</w:t>
-      </w:r>
-      <w:proofErr w:type="gramEnd"/>
-      <w:r>
-        <w:t xml:space="preserve">N log N) force-calculation algorithm’. Nature 324, pp. 446– 449. </w:t>
+        <w:t xml:space="preserve">Barnes, J., Hut, P. (1986) ‘hierarchical O(N log N) force-calculation algorithm’. Nature 324, pp. 446– 449. </w:t>
       </w:r>
       <w:hyperlink r:id="rId5" w:history="1">
         <w:r>
@@ -194,18 +143,7 @@
         </w:numPr>
       </w:pPr>
       <w:r>
-        <w:t xml:space="preserve">Winkel, M. et al. (2012) ‘A massively parallel, multidisciplinary Barnes–Hut tree code for extreme-scale N-body simulations’, Computer physics communications, 183(4), pp. 880–889. </w:t>
-      </w:r>
-      <w:proofErr w:type="gramStart"/>
-      <w:r>
-        <w:t>doi:10.1016/j.cpc</w:t>
-      </w:r>
-      <w:proofErr w:type="gramEnd"/>
-      <w:r>
-        <w:t>.2011.12.013</w:t>
-      </w:r>
-      <w:r>
-        <w:t>.</w:t>
+        <w:t>Winkel, M. et al. (2012) ‘A massively parallel, multidisciplinary Barnes–Hut tree code for extreme-scale N-body simulations’, Computer physics communications, 183(4), pp. 880–889. doi:10.1016/j.cpc.2011.12.013.</w:t>
       </w:r>
     </w:p>
     <w:p>
@@ -217,23 +155,7 @@
         </w:numPr>
       </w:pPr>
       <w:r>
-        <w:t xml:space="preserve">Zhu, Q. (2021) ‘A momentum-conserving N-body scheme with individual time steps’, </w:t>
-      </w:r>
-      <w:proofErr w:type="gramStart"/>
-      <w:r>
-        <w:t>New</w:t>
-      </w:r>
-      <w:proofErr w:type="gramEnd"/>
-      <w:r>
-        <w:t xml:space="preserve"> astronomy, 85, p. 101481. </w:t>
-      </w:r>
-      <w:proofErr w:type="gramStart"/>
-      <w:r>
-        <w:t>doi:10.1016/j.newast</w:t>
-      </w:r>
-      <w:proofErr w:type="gramEnd"/>
-      <w:r>
-        <w:t>.2020.101481.</w:t>
+        <w:t>Zhu, Q. (2021) ‘A momentum-conserving N-body scheme with individual time steps’, New astronomy, 85, p. 101481. doi:10.1016/j.newast.2020.101481.</w:t>
       </w:r>
     </w:p>
     <w:p>
@@ -244,37 +166,8 @@
           <w:numId w:val="2"/>
         </w:numPr>
       </w:pPr>
-      <w:proofErr w:type="spellStart"/>
-      <w:r>
-        <w:t>Boutsikakis</w:t>
-      </w:r>
-      <w:proofErr w:type="spellEnd"/>
-      <w:r>
-        <w:t xml:space="preserve">, P. </w:t>
-      </w:r>
-      <w:proofErr w:type="spellStart"/>
-      <w:r>
-        <w:t>Fede</w:t>
-      </w:r>
-      <w:proofErr w:type="spellEnd"/>
-      <w:r>
-        <w:t xml:space="preserve">, O. </w:t>
-      </w:r>
-      <w:proofErr w:type="spellStart"/>
-      <w:r>
-        <w:t>Simonin</w:t>
-      </w:r>
-      <w:proofErr w:type="spellEnd"/>
-      <w:r>
-        <w:t xml:space="preserve"> (2022) ‘Quasiperiodic boundary conditions for hierarchical algorithms used for the calculation of inter-particle electrostatic interactions’, Journal of Computational Physics, p. 38. </w:t>
-      </w:r>
-      <w:proofErr w:type="gramStart"/>
-      <w:r>
-        <w:t>doi:10.1016/j.jcp</w:t>
-      </w:r>
-      <w:proofErr w:type="gramEnd"/>
-      <w:r>
-        <w:t>.2022.111686</w:t>
+      <w:r>
+        <w:t>Boutsikakis, P. Fede, O. Simonin (2022) ‘Quasiperiodic boundary conditions for hierarchical algorithms used for the calculation of inter-particle electrostatic interactions’, Journal of Computational Physics, p. 38. doi:10.1016/j.jcp.2022.111686</w:t>
       </w:r>
     </w:p>
     <w:p>
@@ -286,23 +179,7 @@
         </w:numPr>
       </w:pPr>
       <w:r>
-        <w:t xml:space="preserve">P. Hut and M. </w:t>
-      </w:r>
-      <w:proofErr w:type="spellStart"/>
-      <w:r>
-        <w:t>Trenti</w:t>
-      </w:r>
-      <w:proofErr w:type="spellEnd"/>
-      <w:r>
-        <w:t xml:space="preserve"> (2008) ‘Gravitational N-Body Simulations’, </w:t>
-      </w:r>
-      <w:proofErr w:type="spellStart"/>
-      <w:r>
-        <w:t>Scholarpedia</w:t>
-      </w:r>
-      <w:proofErr w:type="spellEnd"/>
-      <w:r>
-        <w:t>, 3(5):3930, p. 13. arXiv:0806.3950</w:t>
+        <w:t>P. Hut and M. Trenti (2008) ‘Gravitational N-Body Simulations’, Scholarpedia, 3(5):3930, p. 13. arXiv:0806.3950</w:t>
       </w:r>
     </w:p>
     <w:p>
@@ -334,15 +211,7 @@
         </w:numPr>
       </w:pPr>
       <w:r>
-        <w:t xml:space="preserve">Brent Shapiro-Albert et al. (2010-present) Universe Sandbox Development Blog Available at: https://universesandbox.com/blog/category/developm </w:t>
-      </w:r>
-      <w:proofErr w:type="spellStart"/>
-      <w:r>
-        <w:t>ent</w:t>
-      </w:r>
-      <w:proofErr w:type="spellEnd"/>
-      <w:r>
-        <w:t>/ (Accessed: 18 October 2022).</w:t>
+        <w:t>Brent Shapiro-Albert et al. (2010-present) Universe Sandbox Development Blog Available at: https://universesandbox.com/blog/category/developm ent/ (Accessed: 18 October 2022).</w:t>
       </w:r>
     </w:p>
     <w:p>
@@ -367,6 +236,39 @@
     <w:p>
       <w:pPr>
         <w:rPr>
+          <w:sz w:val="24"/>
+          <w:szCs w:val="24"/>
+        </w:rPr>
+      </w:pPr>
+      <w:hyperlink r:id="rId7" w:history="1">
+        <w:r>
+          <w:rPr>
+            <w:rStyle w:val="Hyperlink"/>
+            <w:sz w:val="24"/>
+            <w:szCs w:val="24"/>
+          </w:rPr>
+          <w:t>https://www.youtube.com/watch?v=JPKFCv9VprM</w:t>
+        </w:r>
+      </w:hyperlink>
+    </w:p>
+    <w:p>
+      <w:pPr>
+        <w:rPr>
+          <w:sz w:val="24"/>
+          <w:szCs w:val="24"/>
+        </w:rPr>
+      </w:pPr>
+      <w:r>
+        <w:rPr>
+          <w:sz w:val="24"/>
+          <w:szCs w:val="24"/>
+        </w:rPr>
+        <w:t>^ skybox</w:t>
+      </w:r>
+    </w:p>
+    <w:p>
+      <w:pPr>
+        <w:rPr>
           <w:b/>
           <w:bCs/>
           <w:sz w:val="40"/>
@@ -396,7 +298,7 @@
           <w:szCs w:val="28"/>
         </w:rPr>
       </w:pPr>
-      <w:hyperlink r:id="rId7" w:history="1">
+      <w:hyperlink r:id="rId8" w:history="1">
         <w:r>
           <w:rPr>
             <w:rStyle w:val="Hyperlink"/>
@@ -442,7 +344,7 @@
           <w:szCs w:val="28"/>
         </w:rPr>
       </w:pPr>
-      <w:hyperlink r:id="rId8" w:anchor="/" w:history="1">
+      <w:hyperlink r:id="rId9" w:anchor="/" w:history="1">
         <w:r>
           <w:rPr>
             <w:rStyle w:val="Hyperlink"/>
@@ -487,7 +389,7 @@
           <w:szCs w:val="28"/>
         </w:rPr>
       </w:pPr>
-      <w:hyperlink r:id="rId9" w:history="1">
+      <w:hyperlink r:id="rId10" w:history="1">
         <w:r>
           <w:rPr>
             <w:rStyle w:val="Hyperlink"/>
@@ -539,7 +441,7 @@
           <w:szCs w:val="28"/>
         </w:rPr>
       </w:pPr>
-      <w:hyperlink r:id="rId10" w:history="1">
+      <w:hyperlink r:id="rId11" w:history="1">
         <w:r>
           <w:rPr>
             <w:rStyle w:val="Hyperlink"/>
@@ -583,7 +485,7 @@
           <w:szCs w:val="28"/>
         </w:rPr>
       </w:pPr>
-      <w:hyperlink r:id="rId11" w:anchor="Models" w:history="1">
+      <w:hyperlink r:id="rId12" w:anchor="Models" w:history="1">
         <w:r>
           <w:rPr>
             <w:rStyle w:val="Hyperlink"/>
@@ -613,25 +515,7 @@
           <w:sz w:val="28"/>
           <w:szCs w:val="28"/>
         </w:rPr>
-        <w:t xml:space="preserve">fandom but </w:t>
-      </w:r>
-      <w:proofErr w:type="gramStart"/>
-      <w:r>
-        <w:rPr>
-          <w:color w:val="808080" w:themeColor="background1" w:themeShade="80"/>
-          <w:sz w:val="28"/>
-          <w:szCs w:val="28"/>
-        </w:rPr>
-        <w:t>really good</w:t>
-      </w:r>
-      <w:proofErr w:type="gramEnd"/>
-      <w:r>
-        <w:rPr>
-          <w:color w:val="808080" w:themeColor="background1" w:themeShade="80"/>
-          <w:sz w:val="28"/>
-          <w:szCs w:val="28"/>
-        </w:rPr>
-        <w:t xml:space="preserve">! </w:t>
+        <w:t xml:space="preserve">fandom but really good! </w:t>
       </w:r>
     </w:p>
     <w:p>
@@ -646,7 +530,7 @@
           <w:szCs w:val="28"/>
         </w:rPr>
       </w:pPr>
-      <w:hyperlink r:id="rId12" w:history="1">
+      <w:hyperlink r:id="rId13" w:history="1">
         <w:r>
           <w:rPr>
             <w:rStyle w:val="Hyperlink"/>
@@ -676,25 +560,7 @@
           <w:sz w:val="28"/>
           <w:szCs w:val="28"/>
         </w:rPr>
-        <w:t xml:space="preserve">scientific </w:t>
-      </w:r>
-      <w:proofErr w:type="spellStart"/>
-      <w:r>
-        <w:rPr>
-          <w:color w:val="808080" w:themeColor="background1" w:themeShade="80"/>
-          <w:sz w:val="28"/>
-          <w:szCs w:val="28"/>
-        </w:rPr>
-        <w:t>c++</w:t>
-      </w:r>
-      <w:proofErr w:type="spellEnd"/>
-      <w:r>
-        <w:rPr>
-          <w:color w:val="808080" w:themeColor="background1" w:themeShade="80"/>
-          <w:sz w:val="28"/>
-          <w:szCs w:val="28"/>
-        </w:rPr>
-        <w:t xml:space="preserve"> libraries</w:t>
+        <w:t>scientific c++ libraries</w:t>
       </w:r>
     </w:p>
     <w:p>
@@ -709,7 +575,7 @@
           <w:szCs w:val="28"/>
         </w:rPr>
       </w:pPr>
-      <w:hyperlink r:id="rId13" w:history="1">
+      <w:hyperlink r:id="rId14" w:history="1">
         <w:r>
           <w:rPr>
             <w:rStyle w:val="Hyperlink"/>
@@ -738,43 +604,7 @@
           <w:sz w:val="28"/>
           <w:szCs w:val="28"/>
         </w:rPr>
-        <w:t xml:space="preserve">Finished Game Design Docs (Diablo, </w:t>
-      </w:r>
-      <w:proofErr w:type="spellStart"/>
-      <w:r>
-        <w:rPr>
-          <w:color w:val="808080" w:themeColor="background1" w:themeShade="80"/>
-          <w:sz w:val="28"/>
-          <w:szCs w:val="28"/>
-        </w:rPr>
-        <w:t>gta</w:t>
-      </w:r>
-      <w:proofErr w:type="spellEnd"/>
-      <w:r>
-        <w:rPr>
-          <w:color w:val="808080" w:themeColor="background1" w:themeShade="80"/>
-          <w:sz w:val="28"/>
-          <w:szCs w:val="28"/>
-        </w:rPr>
-        <w:t xml:space="preserve">, </w:t>
-      </w:r>
-      <w:proofErr w:type="spellStart"/>
-      <w:r>
-        <w:rPr>
-          <w:color w:val="808080" w:themeColor="background1" w:themeShade="80"/>
-          <w:sz w:val="28"/>
-          <w:szCs w:val="28"/>
-        </w:rPr>
-        <w:t>bioshock</w:t>
-      </w:r>
-      <w:proofErr w:type="spellEnd"/>
-      <w:r>
-        <w:rPr>
-          <w:color w:val="808080" w:themeColor="background1" w:themeShade="80"/>
-          <w:sz w:val="28"/>
-          <w:szCs w:val="28"/>
-        </w:rPr>
-        <w:t>)</w:t>
+        <w:t>Finished Game Design Docs (Diablo, gta, bioshock)</w:t>
       </w:r>
     </w:p>
     <w:sectPr>

</xml_diff>